<commit_message>
Update carta_generica.docx and carta_personalizada.docx, add nombreArchivo field to CreateCartasPerDto, and fix subject in CartasGenService
</commit_message>
<xml_diff>
--- a/public/documentos/21061253/21061253-carta_generica.docx
+++ b/public/documentos/21061253/21061253-carta_generica.docx
@@ -57,7 +57,7 @@
         <w:rPr>
           <w:szCs w:val="24"/>
         </w:rPr>
-        <w:t xml:space="preserve">Santiago</w:t>
+        <w:t xml:space="preserve">Valparaíso</w:t>
       </w:r>
       <w:r>
         <w:rPr>
@@ -75,7 +75,7 @@
         <w:rPr>
           <w:szCs w:val="24"/>
         </w:rPr>
-        <w:t xml:space="preserve">23</w:t>
+        <w:t xml:space="preserve">24</w:t>
       </w:r>
       <w:proofErr w:type="spellStart"/>
       <w:r>
@@ -433,7 +433,7 @@
         <w:rPr>
           <w:b/>
         </w:rPr>
-        <w:t xml:space="preserve">Jeannette Rodríguez Chandia</w:t>
+        <w:t xml:space="preserve">Eduardo Muñoz Inchausti</w:t>
       </w:r>
       <w:proofErr w:type="spellStart"/>
       <w:r>
@@ -466,7 +466,7 @@
         <w:rPr>
           <w:b/>
         </w:rPr>
-        <w:t xml:space="preserve">Jefa de Carrera Campus Santiago</w:t>
+        <w:t xml:space="preserve">Director</w:t>
       </w:r>
       <w:proofErr w:type="spellStart"/>
       <w:r>
@@ -514,7 +514,7 @@
         <w:ind w:left="-5" w:right="0"/>
       </w:pPr>
       <w:r>
-        <w:t xml:space="preserve">JRC</w:t>
+        <w:t xml:space="preserve">EMI</w:t>
       </w:r>
       <w:proofErr w:type="spellStart"/>
       <w:r>
@@ -533,7 +533,7 @@
       </w:r>
       <w:proofErr w:type="gramEnd"/>
       <w:r>
-        <w:t xml:space="preserve">lll</w:t>
+        <w:t xml:space="preserve">krr</w:t>
       </w:r>
       <w:proofErr w:type="spellStart"/>
       <w:r>
@@ -740,7 +740,7 @@
         <w:color w:val="2F5496" w:themeColor="accent1" w:themeShade="BF"/>
         <w:sz w:val="16"/>
       </w:rPr>
-      <w:t xml:space="preserve">Campus Santiago - Gran Avenida 4160, San Miguel | Fono +56 (2)2329  2149</w:t>
+      <w:t xml:space="preserve">Las Heras Nº 06 Valparaíso | Fono: (32) 250 7961- 2507815 | E-mail: practivasv@uv.cl, www.uv.cl</w:t>
     </w:r>
     <w:r>
       <w:rPr>

</xml_diff>

<commit_message>
Update letter dates and add CORS support
</commit_message>
<xml_diff>
--- a/public/documentos/21061253/21061253-carta_generica.docx
+++ b/public/documentos/21061253/21061253-carta_generica.docx
@@ -57,7 +57,7 @@
         <w:rPr>
           <w:szCs w:val="24"/>
         </w:rPr>
-        <w:t xml:space="preserve">Valparaíso</w:t>
+        <w:t xml:space="preserve">Santiago</w:t>
       </w:r>
       <w:r>
         <w:rPr>
@@ -75,7 +75,7 @@
         <w:rPr>
           <w:szCs w:val="24"/>
         </w:rPr>
-        <w:t xml:space="preserve">24</w:t>
+        <w:t xml:space="preserve">28</w:t>
       </w:r>
       <w:proofErr w:type="spellStart"/>
       <w:r>
@@ -433,7 +433,7 @@
         <w:rPr>
           <w:b/>
         </w:rPr>
-        <w:t xml:space="preserve">Eduardo Muñoz Inchausti</w:t>
+        <w:t xml:space="preserve">Jeannette Rodríguez Chandia</w:t>
       </w:r>
       <w:proofErr w:type="spellStart"/>
       <w:r>
@@ -466,7 +466,7 @@
         <w:rPr>
           <w:b/>
         </w:rPr>
-        <w:t xml:space="preserve">Director</w:t>
+        <w:t xml:space="preserve">Jefa de Carrera Campus Santiago</w:t>
       </w:r>
       <w:proofErr w:type="spellStart"/>
       <w:r>
@@ -514,7 +514,7 @@
         <w:ind w:left="-5" w:right="0"/>
       </w:pPr>
       <w:r>
-        <w:t xml:space="preserve">EMI</w:t>
+        <w:t xml:space="preserve">JRC</w:t>
       </w:r>
       <w:proofErr w:type="spellStart"/>
       <w:r>
@@ -533,7 +533,7 @@
       </w:r>
       <w:proofErr w:type="gramEnd"/>
       <w:r>
-        <w:t xml:space="preserve">krr</w:t>
+        <w:t xml:space="preserve">lll</w:t>
       </w:r>
       <w:proofErr w:type="spellStart"/>
       <w:r>
@@ -740,7 +740,7 @@
         <w:color w:val="2F5496" w:themeColor="accent1" w:themeShade="BF"/>
         <w:sz w:val="16"/>
       </w:rPr>
-      <w:t xml:space="preserve">Las Heras Nº 06 Valparaíso | Fono: (32) 250 7961- 2507815 | E-mail: practivasv@uv.cl, www.uv.cl</w:t>
+      <w:t xml:space="preserve">Campus Santiago - Gran Avenida 4160, San Miguel | Fono +56 (2)2329  2149</w:t>
     </w:r>
     <w:r>
       <w:rPr>

</xml_diff>

<commit_message>
Add new routes and methods for obtaining student information
</commit_message>
<xml_diff>
--- a/public/documentos/21061253/21061253-carta_generica.docx
+++ b/public/documentos/21061253/21061253-carta_generica.docx
@@ -57,7 +57,7 @@
         <w:rPr>
           <w:szCs w:val="24"/>
         </w:rPr>
-        <w:t xml:space="preserve">Santiago</w:t>
+        <w:t xml:space="preserve">Valparaíso</w:t>
       </w:r>
       <w:r>
         <w:rPr>
@@ -75,7 +75,7 @@
         <w:rPr>
           <w:szCs w:val="24"/>
         </w:rPr>
-        <w:t xml:space="preserve">28</w:t>
+        <w:t xml:space="preserve">4</w:t>
       </w:r>
       <w:proofErr w:type="spellStart"/>
       <w:r>
@@ -89,7 +89,7 @@
         <w:rPr>
           <w:szCs w:val="24"/>
         </w:rPr>
-        <w:t xml:space="preserve"> de febrero de 2024</w:t>
+        <w:t xml:space="preserve"> de marzo de 2024</w:t>
       </w:r>
       <w:proofErr w:type="spellStart"/>
       <w:r>
@@ -335,7 +335,7 @@
           <w:b/>
           <w:bCs/>
         </w:rPr>
-        <w:t xml:space="preserve">Noveno semestre</w:t>
+        <w:t xml:space="preserve">Octavo semestre</w:t>
       </w:r>
       <w:proofErr w:type="spellStart"/>
       <w:r>
@@ -433,7 +433,7 @@
         <w:rPr>
           <w:b/>
         </w:rPr>
-        <w:t xml:space="preserve">Jeannette Rodríguez Chandia</w:t>
+        <w:t xml:space="preserve">Eduardo Muñoz Inchausti</w:t>
       </w:r>
       <w:proofErr w:type="spellStart"/>
       <w:r>
@@ -466,7 +466,7 @@
         <w:rPr>
           <w:b/>
         </w:rPr>
-        <w:t xml:space="preserve">Jefa de Carrera Campus Santiago</w:t>
+        <w:t xml:space="preserve">Director</w:t>
       </w:r>
       <w:proofErr w:type="spellStart"/>
       <w:r>
@@ -514,7 +514,7 @@
         <w:ind w:left="-5" w:right="0"/>
       </w:pPr>
       <w:r>
-        <w:t xml:space="preserve">JRC</w:t>
+        <w:t xml:space="preserve">EMI</w:t>
       </w:r>
       <w:proofErr w:type="spellStart"/>
       <w:r>
@@ -533,7 +533,7 @@
       </w:r>
       <w:proofErr w:type="gramEnd"/>
       <w:r>
-        <w:t xml:space="preserve">lll</w:t>
+        <w:t xml:space="preserve">krr</w:t>
       </w:r>
       <w:proofErr w:type="spellStart"/>
       <w:r>
@@ -740,7 +740,7 @@
         <w:color w:val="2F5496" w:themeColor="accent1" w:themeShade="BF"/>
         <w:sz w:val="16"/>
       </w:rPr>
-      <w:t xml:space="preserve">Campus Santiago - Gran Avenida 4160, San Miguel | Fono +56 (2)2329  2149</w:t>
+      <w:t xml:space="preserve">Las Heras Nº 06 Valparaíso | Fono: (32) 250 7961- 2507815 | E-mail: practivasv@uv.cl, www.uv.cl</w:t>
     </w:r>
     <w:r>
       <w:rPr>

</xml_diff>

<commit_message>
Update obtainIdByRut to use mail instead of rut
</commit_message>
<xml_diff>
--- a/public/documentos/21061253/21061253-carta_generica.docx
+++ b/public/documentos/21061253/21061253-carta_generica.docx
@@ -75,7 +75,7 @@
         <w:rPr>
           <w:szCs w:val="24"/>
         </w:rPr>
-        <w:t xml:space="preserve">4</w:t>
+        <w:t xml:space="preserve">24</w:t>
       </w:r>
       <w:proofErr w:type="spellStart"/>
       <w:r>
@@ -146,7 +146,7 @@
         <w:t xml:space="preserve">            Por medio de la presente solicito a usted aceptar a </w:t>
       </w:r>
       <w:r>
-        <w:t xml:space="preserve">nuestro alumno Señor</w:t>
+        <w:t xml:space="preserve">nuestra alumna Señorita</w:t>
       </w:r>
       <w:r>
         <w:t xml:space="preserve"> </w:t>
@@ -272,10 +272,10 @@
           <w:b/>
           <w:bCs/>
         </w:rPr>
-        <w:t xml:space="preserve">21061253-K</w:t>
-      </w:r>
-      <w:r>
-        <w:t xml:space="preserve">, en calidad de alumno</w:t>
+        <w:t xml:space="preserve">21061253-3</w:t>
+      </w:r>
+      <w:r>
+        <w:t xml:space="preserve">, en calidad de alumna</w:t>
       </w:r>
       <w:r>
         <w:t xml:space="preserve"> </w:t>
@@ -292,7 +292,7 @@
         <w:t xml:space="preserve">            </w:t>
       </w:r>
       <w:r>
-        <w:t xml:space="preserve">El señor</w:t>
+        <w:t xml:space="preserve">La señorita</w:t>
       </w:r>
       <w:r>
         <w:rPr>
@@ -335,7 +335,7 @@
           <w:b/>
           <w:bCs/>
         </w:rPr>
-        <w:t xml:space="preserve">Octavo semestre</w:t>
+        <w:t xml:space="preserve">Sexto Semestre</w:t>
       </w:r>
       <w:proofErr w:type="spellStart"/>
       <w:r>
@@ -575,7 +575,7 @@
         <w:t xml:space="preserve">NOTA: SI ESTA SOLICITUD ES ACEPTADA, </w:t>
       </w:r>
       <w:r>
-        <w:t xml:space="preserve">EL ALUMNO</w:t>
+        <w:t xml:space="preserve">LA ALUMNA</w:t>
       </w:r>
       <w:r>
         <w:t xml:space="preserve"> </w:t>

</xml_diff>

<commit_message>
Add getAll method to PracticaController
</commit_message>
<xml_diff>
--- a/public/documentos/21061253/21061253-carta_generica.docx
+++ b/public/documentos/21061253/21061253-carta_generica.docx
@@ -75,7 +75,7 @@
         <w:rPr>
           <w:szCs w:val="24"/>
         </w:rPr>
-        <w:t xml:space="preserve">24</w:t>
+        <w:t xml:space="preserve">28</w:t>
       </w:r>
       <w:proofErr w:type="spellStart"/>
       <w:r>
@@ -89,7 +89,7 @@
         <w:rPr>
           <w:szCs w:val="24"/>
         </w:rPr>
-        <w:t xml:space="preserve"> de marzo de 2024</w:t>
+        <w:t xml:space="preserve"> de abril de 2024</w:t>
       </w:r>
       <w:proofErr w:type="spellStart"/>
       <w:r>
@@ -146,7 +146,7 @@
         <w:t xml:space="preserve">            Por medio de la presente solicito a usted aceptar a </w:t>
       </w:r>
       <w:r>
-        <w:t xml:space="preserve">nuestra alumna Señorita</w:t>
+        <w:t xml:space="preserve">nuestro alumno Señor</w:t>
       </w:r>
       <w:r>
         <w:t xml:space="preserve"> </w:t>
@@ -272,10 +272,10 @@
           <w:b/>
           <w:bCs/>
         </w:rPr>
-        <w:t xml:space="preserve">21061253-3</w:t>
-      </w:r>
-      <w:r>
-        <w:t xml:space="preserve">, en calidad de alumna</w:t>
+        <w:t xml:space="preserve">21061253-K</w:t>
+      </w:r>
+      <w:r>
+        <w:t xml:space="preserve">, en calidad de alumno</w:t>
       </w:r>
       <w:r>
         <w:t xml:space="preserve"> </w:t>
@@ -292,7 +292,7 @@
         <w:t xml:space="preserve">            </w:t>
       </w:r>
       <w:r>
-        <w:t xml:space="preserve">La señorita</w:t>
+        <w:t xml:space="preserve">El señor</w:t>
       </w:r>
       <w:r>
         <w:rPr>
@@ -335,7 +335,7 @@
           <w:b/>
           <w:bCs/>
         </w:rPr>
-        <w:t xml:space="preserve">Sexto Semestre</w:t>
+        <w:t xml:space="preserve">Primer Semestre</w:t>
       </w:r>
       <w:proofErr w:type="spellStart"/>
       <w:r>
@@ -575,7 +575,7 @@
         <w:t xml:space="preserve">NOTA: SI ESTA SOLICITUD ES ACEPTADA, </w:t>
       </w:r>
       <w:r>
-        <w:t xml:space="preserve">LA ALUMNA</w:t>
+        <w:t xml:space="preserve">EL ALUMNO</w:t>
       </w:r>
       <w:r>
         <w:t xml:space="preserve"> </w:t>

</xml_diff>

<commit_message>
chore: Update CORS configuration in main.ts and PracticaController
</commit_message>
<xml_diff>
--- a/public/documentos/21061253/21061253-carta_generica.docx
+++ b/public/documentos/21061253/21061253-carta_generica.docx
@@ -75,7 +75,7 @@
         <w:rPr>
           <w:szCs w:val="24"/>
         </w:rPr>
-        <w:t xml:space="preserve">28</w:t>
+        <w:t xml:space="preserve">7</w:t>
       </w:r>
       <w:proofErr w:type="spellStart"/>
       <w:r>
@@ -89,7 +89,7 @@
         <w:rPr>
           <w:szCs w:val="24"/>
         </w:rPr>
-        <w:t xml:space="preserve"> de abril de 2024</w:t>
+        <w:t xml:space="preserve"> de mayo de 2024</w:t>
       </w:r>
       <w:proofErr w:type="spellStart"/>
       <w:r>
@@ -335,7 +335,7 @@
           <w:b/>
           <w:bCs/>
         </w:rPr>
-        <w:t xml:space="preserve">Primer Semestre</w:t>
+        <w:t xml:space="preserve">Sexto Semestre</w:t>
       </w:r>
       <w:proofErr w:type="spellStart"/>
       <w:r>

</xml_diff>